<commit_message>
added project and web service description to informative document
</commit_message>
<xml_diff>
--- a/Dcoumentazione progetto.docx
+++ b/Dcoumentazione progetto.docx
@@ -14,38 +14,214 @@
     <w:p/>
     <w:p/>
     <w:p>
+      <w:r>
+        <w:t xml:space="preserve">Scopo del programma: offrire una </w:t>
+      </w:r>
+      <w:r>
+        <w:t xml:space="preserve">visione e descrizione dettagliata dei vari corpi del sistema solare </w:t>
+      </w:r>
+    </w:p>
+    <w:p/>
+    <w:p>
+      <w:r>
+        <w:t xml:space="preserve">Funzioni principali: </w:t>
+      </w:r>
+    </w:p>
+    <w:p>
+      <w:pPr>
+        <w:pStyle w:val="Paragrafoelenco"/>
+        <w:numPr>
+          <w:ilvl w:val="0"/>
+          <w:numId w:val="2"/>
+        </w:numPr>
+      </w:pPr>
+      <w:r>
+        <w:t>Liste dei corpi del sistema solare: pianeti, lune, asteroidi, comete e pianeti nani</w:t>
+      </w:r>
+    </w:p>
+    <w:p>
+      <w:pPr>
+        <w:pStyle w:val="Paragrafoelenco"/>
+        <w:numPr>
+          <w:ilvl w:val="0"/>
+          <w:numId w:val="2"/>
+        </w:numPr>
+      </w:pPr>
+      <w:r>
+        <w:t>Descrizione dettagliata di ogni corpo</w:t>
+      </w:r>
+    </w:p>
+    <w:p/>
+    <w:p>
+      <w:pPr>
+        <w:pStyle w:val="Titolo1"/>
+      </w:pPr>
+      <w:r>
+        <w:t>Web-service utilizzato</w:t>
+      </w:r>
+    </w:p>
+    <w:p/>
+    <w:p>
+      <w:r>
+        <w:t xml:space="preserve">Il web service utilizzato è </w:t>
+      </w:r>
+      <w:hyperlink r:id="rId5" w:history="1">
+        <w:r>
+          <w:rPr>
+            <w:rStyle w:val="Collegamentoipertestuale"/>
+          </w:rPr>
+          <w:t>https://api.le-systeme-solaire.net/</w:t>
+        </w:r>
+      </w:hyperlink>
+      <w:r>
+        <w:t xml:space="preserve"> il quale permette di ricevere dati impostando vari filtri e modalità.</w:t>
+      </w:r>
+    </w:p>
+    <w:p>
+      <w:r>
+        <w:t xml:space="preserve">l’URL di base è il seguente </w:t>
+      </w:r>
+      <w:hyperlink r:id="rId6" w:history="1">
+        <w:r>
+          <w:rPr>
+            <w:rStyle w:val="Collegamentoipertestuale"/>
+          </w:rPr>
+          <w:t>https://api.le-systeme-solaire.net/rest/bodies</w:t>
+        </w:r>
+      </w:hyperlink>
+      <w:r>
+        <w:t xml:space="preserve"> e ritorna i dati di tutti i corpi celesti disponibili dall’API</w:t>
+      </w:r>
+    </w:p>
+    <w:p>
       <w:pPr>
         <w:rPr>
-          <w:lang w:val="en-GB"/>
+          <w:rFonts w:ascii="Source Code Pro" w:eastAsia="Times New Roman" w:hAnsi="Source Code Pro" w:cs="Courier New"/>
+          <w:b/>
+          <w:bCs/>
+          <w:color w:val="FFFFFF"/>
+          <w:sz w:val="18"/>
+          <w:szCs w:val="18"/>
+          <w:lang w:eastAsia="it-IT"/>
         </w:rPr>
       </w:pPr>
       <w:r>
-        <w:rPr>
-          <w:lang w:val="en-GB"/>
-        </w:rPr>
-        <w:t xml:space="preserve">Blub </w:t>
-      </w:r>
-      <w:proofErr w:type="spellStart"/>
-      <w:r>
-        <w:rPr>
-          <w:lang w:val="en-GB"/>
-        </w:rPr>
-        <w:t>glub</w:t>
-      </w:r>
-      <w:proofErr w:type="spellEnd"/>
-      <w:r>
-        <w:rPr>
-          <w:lang w:val="en-GB"/>
-        </w:rPr>
+        <w:t>P</w:t>
+      </w:r>
+      <w:r>
+        <w:t>arametri utilizzabili:</w:t>
+      </w:r>
+    </w:p>
+    <w:p>
+      <w:pPr>
+        <w:pStyle w:val="Paragrafoelenco"/>
+        <w:numPr>
+          <w:ilvl w:val="0"/>
+          <w:numId w:val="3"/>
+        </w:numPr>
+      </w:pPr>
+      <w:r>
+        <w:t xml:space="preserve">Filtro per singolo corpo tramite id: </w:t>
+      </w:r>
+      <w:hyperlink r:id="rId7" w:history="1">
+        <w:r>
+          <w:rPr>
+            <w:rStyle w:val="Collegamentoipertestuale"/>
+          </w:rPr>
+          <w:t>https://api.le-systeme-solaire.net/rest/bodies/mars</w:t>
+        </w:r>
+      </w:hyperlink>
+      <w:r>
+        <w:t xml:space="preserve"> ritornerà tutti i dati di Marte</w:t>
+      </w:r>
+      <w:r>
         <w:t xml:space="preserve"> </w:t>
       </w:r>
-      <w:r>
-        <w:rPr>
-          <w:lang w:val="en-GB"/>
-        </w:rPr>
-        <w:t>blub</w:t>
-      </w:r>
     </w:p>
+    <w:p>
+      <w:pPr>
+        <w:pStyle w:val="Paragrafoelenco"/>
+        <w:numPr>
+          <w:ilvl w:val="0"/>
+          <w:numId w:val="3"/>
+        </w:numPr>
+      </w:pPr>
+      <w:r>
+        <w:t xml:space="preserve">Ordina i corpi </w:t>
+      </w:r>
+      <w:r>
+        <w:t xml:space="preserve">ricevuti </w:t>
+      </w:r>
+      <w:hyperlink r:id="rId8" w:history="1">
+        <w:r>
+          <w:rPr>
+            <w:rStyle w:val="Collegamentoipertestuale"/>
+          </w:rPr>
+          <w:t>https://api.le-systeme-solaire.net/rest.php/bodies?order=aphelion</w:t>
+        </w:r>
+      </w:hyperlink>
+      <w:r>
+        <w:t xml:space="preserve"> ordinerà i corpi in base all’afelio</w:t>
+      </w:r>
+    </w:p>
+    <w:p>
+      <w:pPr>
+        <w:pStyle w:val="Paragrafoelenco"/>
+        <w:numPr>
+          <w:ilvl w:val="0"/>
+          <w:numId w:val="3"/>
+        </w:numPr>
+      </w:pPr>
+      <w:r>
+        <w:t xml:space="preserve">Filtro per attributo </w:t>
+      </w:r>
+      <w:hyperlink r:id="rId9" w:history="1">
+        <w:r>
+          <w:rPr>
+            <w:rStyle w:val="Collegamentoipertestuale"/>
+          </w:rPr>
+          <w:t>https://api.le-systeme-solaire.net/rest.php/bodies?filter[]=isPlanet,eq,true</w:t>
+        </w:r>
+      </w:hyperlink>
+      <w:r>
+        <w:t xml:space="preserve"> ritornerà solo i corpi che hanno l’attributo isPlanet a true</w:t>
+      </w:r>
+    </w:p>
+    <w:p>
+      <w:pPr>
+        <w:pStyle w:val="Paragrafoelenco"/>
+        <w:numPr>
+          <w:ilvl w:val="0"/>
+          <w:numId w:val="3"/>
+        </w:numPr>
+      </w:pPr>
+      <w:r>
+        <w:t xml:space="preserve">Filtro per dati ricevuti </w:t>
+      </w:r>
+    </w:p>
+    <w:p>
+      <w:pPr>
+        <w:pStyle w:val="Paragrafoelenco"/>
+      </w:pPr>
+      <w:hyperlink r:id="rId10" w:history="1">
+        <w:r>
+          <w:rPr>
+            <w:rStyle w:val="Collegamentoipertestuale"/>
+          </w:rPr>
+          <w:t>https://api.le-systeme-solaire.net/rest.php/bodies?data=id,mass,massValue,massExponent</w:t>
+        </w:r>
+      </w:hyperlink>
+      <w:r>
+        <w:t xml:space="preserve"> rito</w:t>
+      </w:r>
+      <w:r>
+        <w:t>rnerà solo l’id, il valore e l’esponente della massa di tutti i corpi</w:t>
+      </w:r>
+    </w:p>
+    <w:p/>
+    <w:p/>
+    <w:p/>
+    <w:p/>
     <w:sectPr>
       <w:pgSz w:w="11906" w:h="16838"/>
       <w:pgMar w:top="1417" w:right="1134" w:bottom="1134" w:left="1134" w:header="708" w:footer="708" w:gutter="0"/>
@@ -54,6 +230,359 @@
     </w:sectPr>
   </w:body>
 </w:document>
+</file>
+
+<file path=word/numbering.xml><?xml version="1.0" encoding="utf-8"?>
+<w:numbering xmlns:wpc="http://schemas.microsoft.com/office/word/2010/wordprocessingCanvas" xmlns:cx="http://schemas.microsoft.com/office/drawing/2014/chartex" xmlns:cx1="http://schemas.microsoft.com/office/drawing/2015/9/8/chartex" xmlns:cx2="http://schemas.microsoft.com/office/drawing/2015/10/21/chartex" xmlns:cx3="http://schemas.microsoft.com/office/drawing/2016/5/9/chartex" xmlns:cx4="http://schemas.microsoft.com/office/drawing/2016/5/10/chartex" xmlns:cx5="http://schemas.microsoft.com/office/drawing/2016/5/11/chartex" xmlns:cx6="http://schemas.microsoft.com/office/drawing/2016/5/12/chartex" xmlns:cx7="http://schemas.microsoft.com/office/drawing/2016/5/13/chartex" xmlns:cx8="http://schemas.microsoft.com/office/drawing/2016/5/14/chartex" xmlns:mc="http://schemas.openxmlformats.org/markup-compatibility/2006" xmlns:aink="http://schemas.microsoft.com/office/drawing/2016/ink" xmlns:am3d="http://schemas.microsoft.com/office/drawing/2017/model3d" xmlns:o="urn:schemas-microsoft-com:office:office" xmlns:r="http://schemas.openxmlformats.org/officeDocument/2006/relationships" xmlns:m="http://schemas.openxmlformats.org/officeDocument/2006/math" xmlns:v="urn:schemas-microsoft-com:vml" xmlns:wp14="http://schemas.microsoft.com/office/word/2010/wordprocessingDrawing" xmlns:wp="http://schemas.openxmlformats.org/drawingml/2006/wordprocessingDrawing" xmlns:w10="urn:schemas-microsoft-com:office:word" xmlns:w="http://schemas.openxmlformats.org/wordprocessingml/2006/main" xmlns:w14="http://schemas.microsoft.com/office/word/2010/wordml" xmlns:w15="http://schemas.microsoft.com/office/word/2012/wordml" xmlns:w16cex="http://schemas.microsoft.com/office/word/2018/wordml/cex" xmlns:w16cid="http://schemas.microsoft.com/office/word/2016/wordml/cid" xmlns:w16="http://schemas.microsoft.com/office/word/2018/wordml" xmlns:w16sdtdh="http://schemas.microsoft.com/office/word/2020/wordml/sdtdatahash" xmlns:w16se="http://schemas.microsoft.com/office/word/2015/wordml/symex" xmlns:wpg="http://schemas.microsoft.com/office/word/2010/wordprocessingGroup" xmlns:wpi="http://schemas.microsoft.com/office/word/2010/wordprocessingInk" xmlns:wne="http://schemas.microsoft.com/office/word/2006/wordml" xmlns:wps="http://schemas.microsoft.com/office/word/2010/wordprocessingShape" mc:Ignorable="w14 w15 w16se w16cid w16 w16cex w16sdtdh wp14">
+  <w:abstractNum w:abstractNumId="0" w15:restartNumberingAfterBreak="0">
+    <w:nsid w:val="165B5F37"/>
+    <w:multiLevelType w:val="hybridMultilevel"/>
+    <w:tmpl w:val="57F02F22"/>
+    <w:lvl w:ilvl="0" w:tplc="04100001">
+      <w:start w:val="1"/>
+      <w:numFmt w:val="bullet"/>
+      <w:lvlText w:val=""/>
+      <w:lvlJc w:val="left"/>
+      <w:pPr>
+        <w:ind w:left="720" w:hanging="360"/>
+      </w:pPr>
+      <w:rPr>
+        <w:rFonts w:ascii="Symbol" w:hAnsi="Symbol" w:hint="default"/>
+      </w:rPr>
+    </w:lvl>
+    <w:lvl w:ilvl="1" w:tplc="04100003" w:tentative="1">
+      <w:start w:val="1"/>
+      <w:numFmt w:val="bullet"/>
+      <w:lvlText w:val="o"/>
+      <w:lvlJc w:val="left"/>
+      <w:pPr>
+        <w:ind w:left="1440" w:hanging="360"/>
+      </w:pPr>
+      <w:rPr>
+        <w:rFonts w:ascii="Courier New" w:hAnsi="Courier New" w:cs="Courier New" w:hint="default"/>
+      </w:rPr>
+    </w:lvl>
+    <w:lvl w:ilvl="2" w:tplc="04100005" w:tentative="1">
+      <w:start w:val="1"/>
+      <w:numFmt w:val="bullet"/>
+      <w:lvlText w:val=""/>
+      <w:lvlJc w:val="left"/>
+      <w:pPr>
+        <w:ind w:left="2160" w:hanging="360"/>
+      </w:pPr>
+      <w:rPr>
+        <w:rFonts w:ascii="Wingdings" w:hAnsi="Wingdings" w:hint="default"/>
+      </w:rPr>
+    </w:lvl>
+    <w:lvl w:ilvl="3" w:tplc="04100001" w:tentative="1">
+      <w:start w:val="1"/>
+      <w:numFmt w:val="bullet"/>
+      <w:lvlText w:val=""/>
+      <w:lvlJc w:val="left"/>
+      <w:pPr>
+        <w:ind w:left="2880" w:hanging="360"/>
+      </w:pPr>
+      <w:rPr>
+        <w:rFonts w:ascii="Symbol" w:hAnsi="Symbol" w:hint="default"/>
+      </w:rPr>
+    </w:lvl>
+    <w:lvl w:ilvl="4" w:tplc="04100003" w:tentative="1">
+      <w:start w:val="1"/>
+      <w:numFmt w:val="bullet"/>
+      <w:lvlText w:val="o"/>
+      <w:lvlJc w:val="left"/>
+      <w:pPr>
+        <w:ind w:left="3600" w:hanging="360"/>
+      </w:pPr>
+      <w:rPr>
+        <w:rFonts w:ascii="Courier New" w:hAnsi="Courier New" w:cs="Courier New" w:hint="default"/>
+      </w:rPr>
+    </w:lvl>
+    <w:lvl w:ilvl="5" w:tplc="04100005" w:tentative="1">
+      <w:start w:val="1"/>
+      <w:numFmt w:val="bullet"/>
+      <w:lvlText w:val=""/>
+      <w:lvlJc w:val="left"/>
+      <w:pPr>
+        <w:ind w:left="4320" w:hanging="360"/>
+      </w:pPr>
+      <w:rPr>
+        <w:rFonts w:ascii="Wingdings" w:hAnsi="Wingdings" w:hint="default"/>
+      </w:rPr>
+    </w:lvl>
+    <w:lvl w:ilvl="6" w:tplc="04100001" w:tentative="1">
+      <w:start w:val="1"/>
+      <w:numFmt w:val="bullet"/>
+      <w:lvlText w:val=""/>
+      <w:lvlJc w:val="left"/>
+      <w:pPr>
+        <w:ind w:left="5040" w:hanging="360"/>
+      </w:pPr>
+      <w:rPr>
+        <w:rFonts w:ascii="Symbol" w:hAnsi="Symbol" w:hint="default"/>
+      </w:rPr>
+    </w:lvl>
+    <w:lvl w:ilvl="7" w:tplc="04100003" w:tentative="1">
+      <w:start w:val="1"/>
+      <w:numFmt w:val="bullet"/>
+      <w:lvlText w:val="o"/>
+      <w:lvlJc w:val="left"/>
+      <w:pPr>
+        <w:ind w:left="5760" w:hanging="360"/>
+      </w:pPr>
+      <w:rPr>
+        <w:rFonts w:ascii="Courier New" w:hAnsi="Courier New" w:cs="Courier New" w:hint="default"/>
+      </w:rPr>
+    </w:lvl>
+    <w:lvl w:ilvl="8" w:tplc="04100005" w:tentative="1">
+      <w:start w:val="1"/>
+      <w:numFmt w:val="bullet"/>
+      <w:lvlText w:val=""/>
+      <w:lvlJc w:val="left"/>
+      <w:pPr>
+        <w:ind w:left="6480" w:hanging="360"/>
+      </w:pPr>
+      <w:rPr>
+        <w:rFonts w:ascii="Wingdings" w:hAnsi="Wingdings" w:hint="default"/>
+      </w:rPr>
+    </w:lvl>
+  </w:abstractNum>
+  <w:abstractNum w:abstractNumId="1" w15:restartNumberingAfterBreak="0">
+    <w:nsid w:val="2CC6507A"/>
+    <w:multiLevelType w:val="hybridMultilevel"/>
+    <w:tmpl w:val="31422A08"/>
+    <w:lvl w:ilvl="0" w:tplc="04100001">
+      <w:start w:val="1"/>
+      <w:numFmt w:val="bullet"/>
+      <w:lvlText w:val=""/>
+      <w:lvlJc w:val="left"/>
+      <w:pPr>
+        <w:ind w:left="720" w:hanging="360"/>
+      </w:pPr>
+      <w:rPr>
+        <w:rFonts w:ascii="Symbol" w:hAnsi="Symbol" w:hint="default"/>
+      </w:rPr>
+    </w:lvl>
+    <w:lvl w:ilvl="1" w:tplc="04100003" w:tentative="1">
+      <w:start w:val="1"/>
+      <w:numFmt w:val="bullet"/>
+      <w:lvlText w:val="o"/>
+      <w:lvlJc w:val="left"/>
+      <w:pPr>
+        <w:ind w:left="1440" w:hanging="360"/>
+      </w:pPr>
+      <w:rPr>
+        <w:rFonts w:ascii="Courier New" w:hAnsi="Courier New" w:cs="Courier New" w:hint="default"/>
+      </w:rPr>
+    </w:lvl>
+    <w:lvl w:ilvl="2" w:tplc="04100005" w:tentative="1">
+      <w:start w:val="1"/>
+      <w:numFmt w:val="bullet"/>
+      <w:lvlText w:val=""/>
+      <w:lvlJc w:val="left"/>
+      <w:pPr>
+        <w:ind w:left="2160" w:hanging="360"/>
+      </w:pPr>
+      <w:rPr>
+        <w:rFonts w:ascii="Wingdings" w:hAnsi="Wingdings" w:hint="default"/>
+      </w:rPr>
+    </w:lvl>
+    <w:lvl w:ilvl="3" w:tplc="04100001" w:tentative="1">
+      <w:start w:val="1"/>
+      <w:numFmt w:val="bullet"/>
+      <w:lvlText w:val=""/>
+      <w:lvlJc w:val="left"/>
+      <w:pPr>
+        <w:ind w:left="2880" w:hanging="360"/>
+      </w:pPr>
+      <w:rPr>
+        <w:rFonts w:ascii="Symbol" w:hAnsi="Symbol" w:hint="default"/>
+      </w:rPr>
+    </w:lvl>
+    <w:lvl w:ilvl="4" w:tplc="04100003" w:tentative="1">
+      <w:start w:val="1"/>
+      <w:numFmt w:val="bullet"/>
+      <w:lvlText w:val="o"/>
+      <w:lvlJc w:val="left"/>
+      <w:pPr>
+        <w:ind w:left="3600" w:hanging="360"/>
+      </w:pPr>
+      <w:rPr>
+        <w:rFonts w:ascii="Courier New" w:hAnsi="Courier New" w:cs="Courier New" w:hint="default"/>
+      </w:rPr>
+    </w:lvl>
+    <w:lvl w:ilvl="5" w:tplc="04100005" w:tentative="1">
+      <w:start w:val="1"/>
+      <w:numFmt w:val="bullet"/>
+      <w:lvlText w:val=""/>
+      <w:lvlJc w:val="left"/>
+      <w:pPr>
+        <w:ind w:left="4320" w:hanging="360"/>
+      </w:pPr>
+      <w:rPr>
+        <w:rFonts w:ascii="Wingdings" w:hAnsi="Wingdings" w:hint="default"/>
+      </w:rPr>
+    </w:lvl>
+    <w:lvl w:ilvl="6" w:tplc="04100001" w:tentative="1">
+      <w:start w:val="1"/>
+      <w:numFmt w:val="bullet"/>
+      <w:lvlText w:val=""/>
+      <w:lvlJc w:val="left"/>
+      <w:pPr>
+        <w:ind w:left="5040" w:hanging="360"/>
+      </w:pPr>
+      <w:rPr>
+        <w:rFonts w:ascii="Symbol" w:hAnsi="Symbol" w:hint="default"/>
+      </w:rPr>
+    </w:lvl>
+    <w:lvl w:ilvl="7" w:tplc="04100003" w:tentative="1">
+      <w:start w:val="1"/>
+      <w:numFmt w:val="bullet"/>
+      <w:lvlText w:val="o"/>
+      <w:lvlJc w:val="left"/>
+      <w:pPr>
+        <w:ind w:left="5760" w:hanging="360"/>
+      </w:pPr>
+      <w:rPr>
+        <w:rFonts w:ascii="Courier New" w:hAnsi="Courier New" w:cs="Courier New" w:hint="default"/>
+      </w:rPr>
+    </w:lvl>
+    <w:lvl w:ilvl="8" w:tplc="04100005" w:tentative="1">
+      <w:start w:val="1"/>
+      <w:numFmt w:val="bullet"/>
+      <w:lvlText w:val=""/>
+      <w:lvlJc w:val="left"/>
+      <w:pPr>
+        <w:ind w:left="6480" w:hanging="360"/>
+      </w:pPr>
+      <w:rPr>
+        <w:rFonts w:ascii="Wingdings" w:hAnsi="Wingdings" w:hint="default"/>
+      </w:rPr>
+    </w:lvl>
+  </w:abstractNum>
+  <w:abstractNum w:abstractNumId="2" w15:restartNumberingAfterBreak="0">
+    <w:nsid w:val="329E1D64"/>
+    <w:multiLevelType w:val="hybridMultilevel"/>
+    <w:tmpl w:val="779E45CC"/>
+    <w:lvl w:ilvl="0" w:tplc="04100001">
+      <w:start w:val="1"/>
+      <w:numFmt w:val="bullet"/>
+      <w:lvlText w:val=""/>
+      <w:lvlJc w:val="left"/>
+      <w:pPr>
+        <w:ind w:left="720" w:hanging="360"/>
+      </w:pPr>
+      <w:rPr>
+        <w:rFonts w:ascii="Symbol" w:hAnsi="Symbol" w:hint="default"/>
+      </w:rPr>
+    </w:lvl>
+    <w:lvl w:ilvl="1" w:tplc="04100003" w:tentative="1">
+      <w:start w:val="1"/>
+      <w:numFmt w:val="bullet"/>
+      <w:lvlText w:val="o"/>
+      <w:lvlJc w:val="left"/>
+      <w:pPr>
+        <w:ind w:left="1440" w:hanging="360"/>
+      </w:pPr>
+      <w:rPr>
+        <w:rFonts w:ascii="Courier New" w:hAnsi="Courier New" w:cs="Courier New" w:hint="default"/>
+      </w:rPr>
+    </w:lvl>
+    <w:lvl w:ilvl="2" w:tplc="04100005" w:tentative="1">
+      <w:start w:val="1"/>
+      <w:numFmt w:val="bullet"/>
+      <w:lvlText w:val=""/>
+      <w:lvlJc w:val="left"/>
+      <w:pPr>
+        <w:ind w:left="2160" w:hanging="360"/>
+      </w:pPr>
+      <w:rPr>
+        <w:rFonts w:ascii="Wingdings" w:hAnsi="Wingdings" w:hint="default"/>
+      </w:rPr>
+    </w:lvl>
+    <w:lvl w:ilvl="3" w:tplc="04100001" w:tentative="1">
+      <w:start w:val="1"/>
+      <w:numFmt w:val="bullet"/>
+      <w:lvlText w:val=""/>
+      <w:lvlJc w:val="left"/>
+      <w:pPr>
+        <w:ind w:left="2880" w:hanging="360"/>
+      </w:pPr>
+      <w:rPr>
+        <w:rFonts w:ascii="Symbol" w:hAnsi="Symbol" w:hint="default"/>
+      </w:rPr>
+    </w:lvl>
+    <w:lvl w:ilvl="4" w:tplc="04100003" w:tentative="1">
+      <w:start w:val="1"/>
+      <w:numFmt w:val="bullet"/>
+      <w:lvlText w:val="o"/>
+      <w:lvlJc w:val="left"/>
+      <w:pPr>
+        <w:ind w:left="3600" w:hanging="360"/>
+      </w:pPr>
+      <w:rPr>
+        <w:rFonts w:ascii="Courier New" w:hAnsi="Courier New" w:cs="Courier New" w:hint="default"/>
+      </w:rPr>
+    </w:lvl>
+    <w:lvl w:ilvl="5" w:tplc="04100005" w:tentative="1">
+      <w:start w:val="1"/>
+      <w:numFmt w:val="bullet"/>
+      <w:lvlText w:val=""/>
+      <w:lvlJc w:val="left"/>
+      <w:pPr>
+        <w:ind w:left="4320" w:hanging="360"/>
+      </w:pPr>
+      <w:rPr>
+        <w:rFonts w:ascii="Wingdings" w:hAnsi="Wingdings" w:hint="default"/>
+      </w:rPr>
+    </w:lvl>
+    <w:lvl w:ilvl="6" w:tplc="04100001" w:tentative="1">
+      <w:start w:val="1"/>
+      <w:numFmt w:val="bullet"/>
+      <w:lvlText w:val=""/>
+      <w:lvlJc w:val="left"/>
+      <w:pPr>
+        <w:ind w:left="5040" w:hanging="360"/>
+      </w:pPr>
+      <w:rPr>
+        <w:rFonts w:ascii="Symbol" w:hAnsi="Symbol" w:hint="default"/>
+      </w:rPr>
+    </w:lvl>
+    <w:lvl w:ilvl="7" w:tplc="04100003" w:tentative="1">
+      <w:start w:val="1"/>
+      <w:numFmt w:val="bullet"/>
+      <w:lvlText w:val="o"/>
+      <w:lvlJc w:val="left"/>
+      <w:pPr>
+        <w:ind w:left="5760" w:hanging="360"/>
+      </w:pPr>
+      <w:rPr>
+        <w:rFonts w:ascii="Courier New" w:hAnsi="Courier New" w:cs="Courier New" w:hint="default"/>
+      </w:rPr>
+    </w:lvl>
+    <w:lvl w:ilvl="8" w:tplc="04100005" w:tentative="1">
+      <w:start w:val="1"/>
+      <w:numFmt w:val="bullet"/>
+      <w:lvlText w:val=""/>
+      <w:lvlJc w:val="left"/>
+      <w:pPr>
+        <w:ind w:left="6480" w:hanging="360"/>
+      </w:pPr>
+      <w:rPr>
+        <w:rFonts w:ascii="Wingdings" w:hAnsi="Wingdings" w:hint="default"/>
+      </w:rPr>
+    </w:lvl>
+  </w:abstractNum>
+  <w:num w:numId="1" w16cid:durableId="1368219962">
+    <w:abstractNumId w:val="1"/>
+  </w:num>
+  <w:num w:numId="2" w16cid:durableId="998539013">
+    <w:abstractNumId w:val="2"/>
+  </w:num>
+  <w:num w:numId="3" w16cid:durableId="548997507">
+    <w:abstractNumId w:val="0"/>
+  </w:num>
+</w:numbering>
 </file>
 
 <file path=word/styles.xml><?xml version="1.0" encoding="utf-8"?>
@@ -455,6 +984,27 @@
     <w:name w:val="Normal"/>
     <w:qFormat/>
   </w:style>
+  <w:style w:type="paragraph" w:styleId="Titolo1">
+    <w:name w:val="heading 1"/>
+    <w:basedOn w:val="Normale"/>
+    <w:next w:val="Normale"/>
+    <w:link w:val="Titolo1Carattere"/>
+    <w:uiPriority w:val="9"/>
+    <w:qFormat/>
+    <w:rsid w:val="00902EF7"/>
+    <w:pPr>
+      <w:keepNext/>
+      <w:keepLines/>
+      <w:spacing w:before="240" w:after="0"/>
+      <w:outlineLvl w:val="0"/>
+    </w:pPr>
+    <w:rPr>
+      <w:rFonts w:asciiTheme="majorHAnsi" w:eastAsiaTheme="majorEastAsia" w:hAnsiTheme="majorHAnsi" w:cstheme="majorBidi"/>
+      <w:color w:val="2F5496" w:themeColor="accent1" w:themeShade="BF"/>
+      <w:sz w:val="32"/>
+      <w:szCs w:val="32"/>
+    </w:rPr>
+  </w:style>
   <w:style w:type="character" w:default="1" w:styleId="Carpredefinitoparagrafo">
     <w:name w:val="Default Paragraph Font"/>
     <w:uiPriority w:val="1"/>
@@ -514,6 +1064,103 @@
       <w:kern w:val="28"/>
       <w:sz w:val="56"/>
       <w:szCs w:val="56"/>
+    </w:rPr>
+  </w:style>
+  <w:style w:type="paragraph" w:styleId="Paragrafoelenco">
+    <w:name w:val="List Paragraph"/>
+    <w:basedOn w:val="Normale"/>
+    <w:uiPriority w:val="34"/>
+    <w:qFormat/>
+    <w:rsid w:val="005118CB"/>
+    <w:pPr>
+      <w:ind w:left="720"/>
+      <w:contextualSpacing/>
+    </w:pPr>
+  </w:style>
+  <w:style w:type="character" w:customStyle="1" w:styleId="Titolo1Carattere">
+    <w:name w:val="Titolo 1 Carattere"/>
+    <w:basedOn w:val="Carpredefinitoparagrafo"/>
+    <w:link w:val="Titolo1"/>
+    <w:uiPriority w:val="9"/>
+    <w:rsid w:val="00902EF7"/>
+    <w:rPr>
+      <w:rFonts w:asciiTheme="majorHAnsi" w:eastAsiaTheme="majorEastAsia" w:hAnsiTheme="majorHAnsi" w:cstheme="majorBidi"/>
+      <w:color w:val="2F5496" w:themeColor="accent1" w:themeShade="BF"/>
+      <w:sz w:val="32"/>
+      <w:szCs w:val="32"/>
+    </w:rPr>
+  </w:style>
+  <w:style w:type="character" w:styleId="Collegamentoipertestuale">
+    <w:name w:val="Hyperlink"/>
+    <w:basedOn w:val="Carpredefinitoparagrafo"/>
+    <w:uiPriority w:val="99"/>
+    <w:unhideWhenUsed/>
+    <w:rsid w:val="00902EF7"/>
+    <w:rPr>
+      <w:color w:val="0563C1" w:themeColor="hyperlink"/>
+      <w:u w:val="single"/>
+    </w:rPr>
+  </w:style>
+  <w:style w:type="character" w:styleId="Menzionenonrisolta">
+    <w:name w:val="Unresolved Mention"/>
+    <w:basedOn w:val="Carpredefinitoparagrafo"/>
+    <w:uiPriority w:val="99"/>
+    <w:semiHidden/>
+    <w:unhideWhenUsed/>
+    <w:rsid w:val="00902EF7"/>
+    <w:rPr>
+      <w:color w:val="605E5C"/>
+      <w:shd w:val="clear" w:color="auto" w:fill="E1DFDD"/>
+    </w:rPr>
+  </w:style>
+  <w:style w:type="paragraph" w:styleId="PreformattatoHTML">
+    <w:name w:val="HTML Preformatted"/>
+    <w:basedOn w:val="Normale"/>
+    <w:link w:val="PreformattatoHTMLCarattere"/>
+    <w:uiPriority w:val="99"/>
+    <w:semiHidden/>
+    <w:unhideWhenUsed/>
+    <w:rsid w:val="00F07516"/>
+    <w:pPr>
+      <w:tabs>
+        <w:tab w:val="left" w:pos="916"/>
+        <w:tab w:val="left" w:pos="1832"/>
+        <w:tab w:val="left" w:pos="2748"/>
+        <w:tab w:val="left" w:pos="3664"/>
+        <w:tab w:val="left" w:pos="4580"/>
+        <w:tab w:val="left" w:pos="5496"/>
+        <w:tab w:val="left" w:pos="6412"/>
+        <w:tab w:val="left" w:pos="7328"/>
+        <w:tab w:val="left" w:pos="8244"/>
+        <w:tab w:val="left" w:pos="9160"/>
+        <w:tab w:val="left" w:pos="10076"/>
+        <w:tab w:val="left" w:pos="10992"/>
+        <w:tab w:val="left" w:pos="11908"/>
+        <w:tab w:val="left" w:pos="12824"/>
+        <w:tab w:val="left" w:pos="13740"/>
+        <w:tab w:val="left" w:pos="14656"/>
+      </w:tabs>
+      <w:spacing w:after="0" w:line="240" w:lineRule="auto"/>
+    </w:pPr>
+    <w:rPr>
+      <w:rFonts w:ascii="Courier New" w:eastAsia="Times New Roman" w:hAnsi="Courier New" w:cs="Courier New"/>
+      <w:sz w:val="20"/>
+      <w:szCs w:val="20"/>
+      <w:lang w:eastAsia="it-IT"/>
+    </w:rPr>
+  </w:style>
+  <w:style w:type="character" w:customStyle="1" w:styleId="PreformattatoHTMLCarattere">
+    <w:name w:val="Preformattato HTML Carattere"/>
+    <w:basedOn w:val="Carpredefinitoparagrafo"/>
+    <w:link w:val="PreformattatoHTML"/>
+    <w:uiPriority w:val="99"/>
+    <w:semiHidden/>
+    <w:rsid w:val="00F07516"/>
+    <w:rPr>
+      <w:rFonts w:ascii="Courier New" w:eastAsia="Times New Roman" w:hAnsi="Courier New" w:cs="Courier New"/>
+      <w:sz w:val="20"/>
+      <w:szCs w:val="20"/>
+      <w:lang w:eastAsia="it-IT"/>
     </w:rPr>
   </w:style>
 </w:styles>

</xml_diff>